<commit_message>
Remove twitter since it's not as accessible as I thought it was
</commit_message>
<xml_diff>
--- a/Instructional Days5-7 Unit one.docx
+++ b/Instructional Days5-7 Unit one.docx
@@ -298,13 +298,8 @@
       </w:r>
     </w:p>
     <w:p>
-      <w:proofErr w:type="gramStart"/>
-      <w:r>
-        <w:t>b</w:t>
-      </w:r>
-      <w:proofErr w:type="gramEnd"/>
-      <w:r>
-        <w:t>.</w:t>
+      <w:r>
+        <w:t>b.</w:t>
       </w:r>
       <w:r>
         <w:tab/>
@@ -342,25 +337,12 @@
       </w:r>
     </w:p>
     <w:p>
-      <w:proofErr w:type="spellStart"/>
-      <w:r>
-        <w:t>i</w:t>
-      </w:r>
-      <w:proofErr w:type="spellEnd"/>
-      <w:r>
-        <w:t>.</w:t>
-      </w:r>
-      <w:r>
-        <w:tab/>
-        <w:t xml:space="preserve">Sites such as Google Maps or </w:t>
-      </w:r>
-      <w:proofErr w:type="spellStart"/>
-      <w:r>
-        <w:t>Mapquest</w:t>
-      </w:r>
-      <w:proofErr w:type="spellEnd"/>
-      <w:r>
-        <w:t xml:space="preserve"> to get directions or see satellite or street view images of </w:t>
+      <w:r>
+        <w:t>i.</w:t>
+      </w:r>
+      <w:r>
+        <w:tab/>
+        <w:t xml:space="preserve">Sites such as Google Maps or Mapquest to get directions or see satellite or street view images of </w:t>
       </w:r>
       <w:r>
         <w:rPr>
@@ -426,30 +408,7 @@
       </w:r>
       <w:r>
         <w:tab/>
-      </w:r>
-      <w:proofErr w:type="spellStart"/>
-      <w:r>
-        <w:t>Encyclopedic</w:t>
-      </w:r>
-      <w:proofErr w:type="spellEnd"/>
-      <w:r>
-        <w:t xml:space="preserve"> sites such as Wikipedia, </w:t>
-      </w:r>
-      <w:proofErr w:type="spellStart"/>
-      <w:r>
-        <w:t>Encyclopedia</w:t>
-      </w:r>
-      <w:proofErr w:type="spellEnd"/>
-      <w:r>
-        <w:t xml:space="preserve"> Britannica, or How Stuff Works to find </w:t>
-      </w:r>
-      <w:proofErr w:type="gramStart"/>
-      <w:r>
-        <w:t>an</w:t>
-      </w:r>
-      <w:proofErr w:type="gramEnd"/>
-      <w:r>
-        <w:t xml:space="preserve"> </w:t>
+        <w:t xml:space="preserve">Encyclopedic sites such as Wikipedia, Encyclopedia Britannica, or How Stuff Works to find an </w:t>
       </w:r>
       <w:r>
         <w:rPr>
@@ -468,15 +427,7 @@
       </w:r>
       <w:r>
         <w:tab/>
-        <w:t xml:space="preserve">The </w:t>
-      </w:r>
-      <w:proofErr w:type="spellStart"/>
-      <w:r>
-        <w:t>Wayback</w:t>
-      </w:r>
-      <w:proofErr w:type="spellEnd"/>
-      <w:r>
-        <w:t xml:space="preserve"> Machine which stores snapshots of websites on various dates so that you can “go </w:t>
+        <w:t xml:space="preserve">The Wayback Machine which stores snapshots of websites on various dates so that you can “go </w:t>
       </w:r>
       <w:r>
         <w:rPr>
@@ -505,15 +456,7 @@
       </w:r>
       <w:r>
         <w:tab/>
-        <w:t xml:space="preserve">Video-based information sources such as YouTube and </w:t>
-      </w:r>
-      <w:proofErr w:type="spellStart"/>
-      <w:r>
-        <w:t>Howcast</w:t>
-      </w:r>
-      <w:proofErr w:type="spellEnd"/>
-      <w:r>
-        <w:t xml:space="preserve"> </w:t>
+        <w:t xml:space="preserve">Video-based information sources such as YouTube and Howcast </w:t>
       </w:r>
     </w:p>
     <w:p>
@@ -542,25 +485,15 @@
       </w:r>
     </w:p>
     <w:p>
-      <w:proofErr w:type="spellStart"/>
       <w:r>
         <w:t>i</w:t>
       </w:r>
-      <w:proofErr w:type="spellEnd"/>
       <w:r>
         <w:t>.</w:t>
       </w:r>
       <w:r>
         <w:tab/>
-        <w:t xml:space="preserve">Use Wikipedia and </w:t>
-      </w:r>
-      <w:proofErr w:type="spellStart"/>
-      <w:r>
-        <w:t>Encyclopedia</w:t>
-      </w:r>
-      <w:proofErr w:type="spellEnd"/>
-      <w:r>
-        <w:t xml:space="preserve"> Britannica to find information on a topic they’re studying in another class. Have them compare the two articles and decide which provides more </w:t>
+        <w:t xml:space="preserve">Use Wikipedia and Encyclopedia Britannica to find information on a topic they’re studying in another class. Have them compare the two articles and decide which provides more </w:t>
       </w:r>
       <w:r>
         <w:rPr>
@@ -588,15 +521,7 @@
       </w:r>
       <w:r>
         <w:tab/>
-        <w:t xml:space="preserve">Use the </w:t>
-      </w:r>
-      <w:proofErr w:type="spellStart"/>
-      <w:r>
-        <w:t>Wayback</w:t>
-      </w:r>
-      <w:proofErr w:type="spellEnd"/>
-      <w:r>
-        <w:t xml:space="preserve"> Machine to view an early version of their school’s website. Compare how much </w:t>
+        <w:t xml:space="preserve">Use the Wayback Machine to view an early version of their school’s website. Compare how much </w:t>
       </w:r>
       <w:r>
         <w:rPr>
@@ -654,7 +579,13 @@
         <w:t xml:space="preserve">Divide students into groups to work on each of three different Web 2.0 applications. (Depending on the size of the class, more than one group may need to work on each application.) : Applications should include a social bookmarking site (delicious.com or stumbleupon.com), a </w:t>
       </w:r>
       <w:r>
-        <w:t>blogging site (twitter.com</w:t>
+        <w:t>blog</w:t>
+      </w:r>
+      <w:r>
+        <w:t xml:space="preserve"> site (</w:t>
+      </w:r>
+      <w:r>
+        <w:t>??????</w:t>
       </w:r>
       <w:r>
         <w:t xml:space="preserve">) and a </w:t>
@@ -663,25 +594,12 @@
         <w:t>wiki (Wikipedia.org)</w:t>
       </w:r>
       <w:r>
-        <w:t xml:space="preserve"> </w:t>
-      </w:r>
-      <w:proofErr w:type="gramStart"/>
-      <w:r>
-        <w:t>Each</w:t>
-      </w:r>
-      <w:proofErr w:type="gramEnd"/>
-      <w:r>
-        <w:t xml:space="preserve"> group should:</w:t>
-      </w:r>
-    </w:p>
-    <w:p>
-      <w:proofErr w:type="spellStart"/>
-      <w:r>
-        <w:t>i</w:t>
-      </w:r>
-      <w:proofErr w:type="spellEnd"/>
-      <w:r>
-        <w:t>.</w:t>
+        <w:t xml:space="preserve"> Each group should:</w:t>
+      </w:r>
+    </w:p>
+    <w:p>
+      <w:r>
+        <w:t>i.</w:t>
       </w:r>
       <w:r>
         <w:tab/>
@@ -716,13 +634,8 @@
       </w:r>
     </w:p>
     <w:p>
-      <w:proofErr w:type="spellStart"/>
-      <w:r>
-        <w:t>i</w:t>
-      </w:r>
-      <w:proofErr w:type="spellEnd"/>
-      <w:r>
-        <w:t>.</w:t>
+      <w:r>
+        <w:t>i.</w:t>
       </w:r>
       <w:r>
         <w:tab/>
@@ -737,8 +650,10 @@
         <w:tab/>
       </w:r>
       <w:r>
-        <w:t>How do people use twitter to communicate with other people? How is it different from a traditional blog or talking to people in person?</w:t>
-      </w:r>
+        <w:t>???????</w:t>
+      </w:r>
+      <w:bookmarkStart w:id="0" w:name="_GoBack"/>
+      <w:bookmarkEnd w:id="0"/>
     </w:p>
     <w:p>
       <w:r>
@@ -787,6 +702,7 @@
     <w:p/>
     <w:p>
       <w:r>
+        <w:lastRenderedPageBreak/>
         <w:t>a.</w:t>
       </w:r>
       <w:r>
@@ -802,7 +718,10 @@
         </w:r>
       </w:hyperlink>
       <w:r>
-        <w:t xml:space="preserve"> . This website pretends to be a credible source of information about the “Pacific Northwest Tree Octopus” but of course it is a joke.</w:t>
+        <w:t xml:space="preserve"> . This website pretends to be a credible source of information about the “Pacific Northwest Tree Octopus” but </w:t>
+      </w:r>
+      <w:r>
+        <w:t>it is really a joke about a nonexistant animal.</w:t>
       </w:r>
     </w:p>
     <w:p>
@@ -891,15 +810,7 @@
       </w:r>
       <w:r>
         <w:tab/>
-        <w:t xml:space="preserve">The </w:t>
-      </w:r>
-      <w:proofErr w:type="spellStart"/>
-      <w:r>
-        <w:t>Wayback</w:t>
-      </w:r>
-      <w:proofErr w:type="spellEnd"/>
-      <w:r>
-        <w:t xml:space="preserve"> Machine: http://www.archive.org </w:t>
+        <w:t xml:space="preserve">The Wayback Machine: http://www.archive.org </w:t>
       </w:r>
     </w:p>
     <w:p>
@@ -931,14 +842,7 @@
       </w:r>
       <w:r>
         <w:tab/>
-      </w:r>
-      <w:proofErr w:type="spellStart"/>
-      <w:r>
-        <w:t>Encyclopedia</w:t>
-      </w:r>
-      <w:proofErr w:type="spellEnd"/>
-      <w:r>
-        <w:t xml:space="preserve"> Britannica: http://www.britannica.com </w:t>
+        <w:t xml:space="preserve">Encyclopedia Britannica: http://www.britannica.com </w:t>
       </w:r>
     </w:p>
     <w:p>
@@ -954,14 +858,7 @@
       </w:r>
       <w:r>
         <w:tab/>
-      </w:r>
-      <w:proofErr w:type="spellStart"/>
-      <w:r>
-        <w:t>Mapquest</w:t>
-      </w:r>
-      <w:proofErr w:type="spellEnd"/>
-      <w:r>
-        <w:t xml:space="preserve">: http://www.mapquest.com </w:t>
+        <w:t xml:space="preserve">Mapquest: http://www.mapquest.com </w:t>
       </w:r>
     </w:p>
     <w:p>
@@ -1057,14 +954,7 @@
       </w:r>
       <w:r>
         <w:tab/>
-      </w:r>
-      <w:proofErr w:type="spellStart"/>
-      <w:r>
-        <w:t>Howcast</w:t>
-      </w:r>
-      <w:proofErr w:type="spellEnd"/>
-      <w:r>
-        <w:t xml:space="preserve">: http://howcast.com </w:t>
+        <w:t xml:space="preserve">Howcast: http://howcast.com </w:t>
       </w:r>
     </w:p>
     <w:p>
@@ -1482,27 +1372,7 @@
           <w:sz w:val="23"/>
           <w:szCs w:val="23"/>
         </w:rPr>
-        <w:t xml:space="preserve">Find a review for Mark’s Texas </w:t>
-      </w:r>
-      <w:proofErr w:type="spellStart"/>
-      <w:r>
-        <w:rPr>
-          <w:rFonts w:ascii="Arial" w:hAnsi="Arial" w:cs="Arial"/>
-          <w:color w:val="000000"/>
-          <w:sz w:val="23"/>
-          <w:szCs w:val="23"/>
-        </w:rPr>
-        <w:t>Hots</w:t>
-      </w:r>
-      <w:proofErr w:type="spellEnd"/>
-      <w:r>
-        <w:rPr>
-          <w:rFonts w:ascii="Arial" w:hAnsi="Arial" w:cs="Arial"/>
-          <w:color w:val="000000"/>
-          <w:sz w:val="23"/>
-          <w:szCs w:val="23"/>
-        </w:rPr>
-        <w:t xml:space="preserve"> and their address.</w:t>
+        <w:t>Find a review for Mark’s Texas Hots and their address.</w:t>
       </w:r>
     </w:p>
     <w:p>
@@ -1684,27 +1554,7 @@
           <w:sz w:val="23"/>
           <w:szCs w:val="23"/>
         </w:rPr>
-        <w:t xml:space="preserve">Find the names of 3 different operating systems. An operating system is the software that helps users </w:t>
-      </w:r>
-      <w:proofErr w:type="gramStart"/>
-      <w:r>
-        <w:rPr>
-          <w:rFonts w:ascii="Arial" w:hAnsi="Arial" w:cs="Arial"/>
-          <w:color w:val="000000"/>
-          <w:sz w:val="23"/>
-          <w:szCs w:val="23"/>
-        </w:rPr>
-        <w:t>interact</w:t>
-      </w:r>
-      <w:proofErr w:type="gramEnd"/>
-      <w:r>
-        <w:rPr>
-          <w:rFonts w:ascii="Arial" w:hAnsi="Arial" w:cs="Arial"/>
-          <w:color w:val="000000"/>
-          <w:sz w:val="23"/>
-          <w:szCs w:val="23"/>
-        </w:rPr>
-        <w:t xml:space="preserve"> with computers.</w:t>
+        <w:t>Find the names of 3 different operating systems. An operating system is the software that helps users interact with computers.</w:t>
       </w:r>
     </w:p>
     <w:p>
@@ -1777,8 +1627,6 @@
       </w:r>
     </w:p>
     <w:p>
-      <w:bookmarkStart w:id="0" w:name="_GoBack"/>
-      <w:bookmarkEnd w:id="0"/>
       <w:r>
         <w:t>Website Evaluation Rubric</w:t>
       </w:r>

</xml_diff>